<commit_message>
update Lesson 4 pages
</commit_message>
<xml_diff>
--- a/ProjectScrap.docx
+++ b/ProjectScrap.docx
@@ -259,27 +259,8 @@
       </w:r>
     </w:p>
     <w:p>
-      <w:hyperlink r:id="rId4" w:history="1">
-        <w:r>
-          <w:rPr>
-            <w:rStyle w:val="Hyperlink"/>
-          </w:rPr>
-          <w:t>https://www.themuse.com/advice/the-35-best-personal-websites-weve-ever-seen</w:t>
-        </w:r>
-      </w:hyperlink>
-    </w:p>
-    <w:p/>
-    <w:p>
-      <w:hyperlink r:id="rId5" w:history="1">
-        <w:r>
-          <w:rPr>
-            <w:rStyle w:val="Hyperlink"/>
-          </w:rPr>
-          <w:t>http://collegeinfogeek.com/essential-components-of-personal-websites/</w:t>
-        </w:r>
-      </w:hyperlink>
-    </w:p>
-    <w:p>
+      <w:bookmarkStart w:id="0" w:name="_GoBack"/>
+      <w:bookmarkEnd w:id="0"/>
       <w:r>
         <w:t>- Navigation</w:t>
       </w:r>
@@ -307,10 +288,6 @@
       <w:r>
         <w:t>Contact – email, LinkedIn, Instagram</w:t>
       </w:r>
-    </w:p>
-    <w:p>
-      <w:bookmarkStart w:id="0" w:name="_GoBack"/>
-      <w:bookmarkEnd w:id="0"/>
     </w:p>
     <w:p/>
     <w:sectPr>

</xml_diff>